<commit_message>
updated notes for chpater one
</commit_message>
<xml_diff>
--- a/Research/Head First into JavaScript Chpater 1.docx
+++ b/Research/Head First into JavaScript Chpater 1.docx
@@ -202,33 +202,20 @@
         </w:numPr>
       </w:pPr>
       <w:r>
-        <w:t>Always start with “</w:t>
-      </w:r>
-      <w:proofErr w:type="spellStart"/>
-      <w:r>
-        <w:t>var</w:t>
-      </w:r>
-      <w:proofErr w:type="spellEnd"/>
-      <w:r>
-        <w:t>”</w:t>
-      </w:r>
-    </w:p>
-    <w:p>
-      <w:pPr>
-        <w:pStyle w:val="ListParagraph"/>
-        <w:numPr>
-          <w:ilvl w:val="1"/>
-          <w:numId w:val="2"/>
-        </w:numPr>
-      </w:pPr>
-      <w:r>
-        <w:t xml:space="preserve">Always end </w:t>
-      </w:r>
-      <w:proofErr w:type="gramStart"/>
-      <w:r>
-        <w:t>with ;</w:t>
-      </w:r>
-      <w:proofErr w:type="gramEnd"/>
+        <w:t>Always start with “var”</w:t>
+      </w:r>
+    </w:p>
+    <w:p>
+      <w:pPr>
+        <w:pStyle w:val="ListParagraph"/>
+        <w:numPr>
+          <w:ilvl w:val="1"/>
+          <w:numId w:val="2"/>
+        </w:numPr>
+      </w:pPr>
+      <w:r>
+        <w:t>Always end with ;</w:t>
+      </w:r>
     </w:p>
     <w:p>
       <w:pPr>
@@ -312,6 +299,271 @@
       </w:pPr>
       <w:r>
         <w:t>Evaluate to true or false (Boolean)</w:t>
+      </w:r>
+    </w:p>
+    <w:p>
+      <w:pPr>
+        <w:pStyle w:val="ListParagraph"/>
+        <w:numPr>
+          <w:ilvl w:val="0"/>
+          <w:numId w:val="2"/>
+        </w:numPr>
+      </w:pPr>
+      <w:r>
+        <w:t>Loops</w:t>
+      </w:r>
+    </w:p>
+    <w:p>
+      <w:pPr>
+        <w:pStyle w:val="ListParagraph"/>
+        <w:numPr>
+          <w:ilvl w:val="1"/>
+          <w:numId w:val="2"/>
+        </w:numPr>
+      </w:pPr>
+      <w:r>
+        <w:t>While, for, for in, foreach</w:t>
+      </w:r>
+    </w:p>
+    <w:p>
+      <w:pPr>
+        <w:pStyle w:val="ListParagraph"/>
+        <w:numPr>
+          <w:ilvl w:val="1"/>
+          <w:numId w:val="2"/>
+        </w:numPr>
+      </w:pPr>
+      <w:r>
+        <w:t>If statement executes only if a conditional test is true</w:t>
+      </w:r>
+    </w:p>
+    <w:p>
+      <w:pPr>
+        <w:pStyle w:val="ListParagraph"/>
+        <w:numPr>
+          <w:ilvl w:val="1"/>
+          <w:numId w:val="2"/>
+        </w:numPr>
+      </w:pPr>
+      <w:r>
+        <w:t>String together multiple checks with “else if”</w:t>
+      </w:r>
+    </w:p>
+    <w:p>
+      <w:pPr>
+        <w:pStyle w:val="ListParagraph"/>
+        <w:numPr>
+          <w:ilvl w:val="0"/>
+          <w:numId w:val="2"/>
+        </w:numPr>
+      </w:pPr>
+      <w:r>
+        <w:t>Communicating with user</w:t>
+      </w:r>
+    </w:p>
+    <w:p>
+      <w:pPr>
+        <w:pStyle w:val="ListParagraph"/>
+        <w:numPr>
+          <w:ilvl w:val="1"/>
+          <w:numId w:val="2"/>
+        </w:numPr>
+      </w:pPr>
+      <w:r>
+        <w:t>Alert(“”);</w:t>
+      </w:r>
+    </w:p>
+    <w:p>
+      <w:pPr>
+        <w:pStyle w:val="ListParagraph"/>
+        <w:numPr>
+          <w:ilvl w:val="2"/>
+          <w:numId w:val="2"/>
+        </w:numPr>
+      </w:pPr>
+      <w:r>
+        <w:t>Should only be used when you want to stop everything and let the user know something</w:t>
+      </w:r>
+    </w:p>
+    <w:p>
+      <w:pPr>
+        <w:pStyle w:val="ListParagraph"/>
+        <w:numPr>
+          <w:ilvl w:val="1"/>
+          <w:numId w:val="2"/>
+        </w:numPr>
+      </w:pPr>
+      <w:r>
+        <w:t>Write directly to the document</w:t>
+      </w:r>
+    </w:p>
+    <w:p>
+      <w:pPr>
+        <w:pStyle w:val="ListParagraph"/>
+        <w:numPr>
+          <w:ilvl w:val="2"/>
+          <w:numId w:val="2"/>
+        </w:numPr>
+      </w:pPr>
+      <w:r>
+        <w:t>Document.write(“”);</w:t>
+      </w:r>
+    </w:p>
+    <w:p>
+      <w:pPr>
+        <w:pStyle w:val="ListParagraph"/>
+        <w:numPr>
+          <w:ilvl w:val="1"/>
+          <w:numId w:val="2"/>
+        </w:numPr>
+      </w:pPr>
+      <w:r>
+        <w:t>Use the console</w:t>
+      </w:r>
+    </w:p>
+    <w:p>
+      <w:pPr>
+        <w:pStyle w:val="ListParagraph"/>
+        <w:numPr>
+          <w:ilvl w:val="2"/>
+          <w:numId w:val="2"/>
+        </w:numPr>
+      </w:pPr>
+      <w:r>
+        <w:t>Console.log(“”);</w:t>
+      </w:r>
+    </w:p>
+    <w:p>
+      <w:pPr>
+        <w:pStyle w:val="ListParagraph"/>
+        <w:numPr>
+          <w:ilvl w:val="2"/>
+          <w:numId w:val="2"/>
+        </w:numPr>
+      </w:pPr>
+      <w:r>
+        <w:t>Good for troubleshooting</w:t>
+      </w:r>
+    </w:p>
+    <w:p>
+      <w:pPr>
+        <w:pStyle w:val="ListParagraph"/>
+        <w:numPr>
+          <w:ilvl w:val="1"/>
+          <w:numId w:val="2"/>
+        </w:numPr>
+      </w:pPr>
+      <w:r>
+        <w:t>Directly manipulate document</w:t>
+      </w:r>
+    </w:p>
+    <w:p>
+      <w:pPr>
+        <w:pStyle w:val="ListParagraph"/>
+        <w:numPr>
+          <w:ilvl w:val="2"/>
+          <w:numId w:val="2"/>
+        </w:numPr>
+      </w:pPr>
+      <w:r>
+        <w:t>Make use of browser’s document object model</w:t>
+      </w:r>
+    </w:p>
+    <w:p>
+      <w:pPr>
+        <w:pStyle w:val="ListParagraph"/>
+        <w:numPr>
+          <w:ilvl w:val="0"/>
+          <w:numId w:val="2"/>
+        </w:numPr>
+      </w:pPr>
+      <w:r>
+        <w:lastRenderedPageBreak/>
+        <w:t>Ways to add JS to webpage</w:t>
+      </w:r>
+    </w:p>
+    <w:p>
+      <w:pPr>
+        <w:pStyle w:val="ListParagraph"/>
+        <w:numPr>
+          <w:ilvl w:val="1"/>
+          <w:numId w:val="2"/>
+        </w:numPr>
+      </w:pPr>
+      <w:r>
+        <w:t>Inline in the &lt;head&gt; element</w:t>
+      </w:r>
+    </w:p>
+    <w:p>
+      <w:pPr>
+        <w:pStyle w:val="ListParagraph"/>
+        <w:numPr>
+          <w:ilvl w:val="1"/>
+          <w:numId w:val="2"/>
+        </w:numPr>
+      </w:pPr>
+      <w:r>
+        <w:t>Inline in the &lt;body&gt; element</w:t>
+      </w:r>
+    </w:p>
+    <w:p>
+      <w:pPr>
+        <w:pStyle w:val="ListParagraph"/>
+        <w:numPr>
+          <w:ilvl w:val="2"/>
+          <w:numId w:val="2"/>
+        </w:numPr>
+      </w:pPr>
+      <w:r>
+        <w:t xml:space="preserve">Typically added at the end for faster load </w:t>
+      </w:r>
+    </w:p>
+    <w:p>
+      <w:pPr>
+        <w:pStyle w:val="ListParagraph"/>
+        <w:numPr>
+          <w:ilvl w:val="1"/>
+          <w:numId w:val="2"/>
+        </w:numPr>
+      </w:pPr>
+      <w:r>
+        <w:t>Put code in its own file and link from &lt;head&gt;</w:t>
+      </w:r>
+    </w:p>
+    <w:p>
+      <w:pPr>
+        <w:pStyle w:val="ListParagraph"/>
+        <w:numPr>
+          <w:ilvl w:val="2"/>
+          <w:numId w:val="2"/>
+        </w:numPr>
+      </w:pPr>
+      <w:r>
+        <w:t>&lt;script src=”code.js”&gt; &lt;/script&gt;</w:t>
+      </w:r>
+    </w:p>
+    <w:p>
+      <w:pPr>
+        <w:pStyle w:val="ListParagraph"/>
+        <w:numPr>
+          <w:ilvl w:val="1"/>
+          <w:numId w:val="2"/>
+        </w:numPr>
+      </w:pPr>
+      <w:r>
+        <w:t>link to an external file in the &lt;body&gt;</w:t>
+      </w:r>
+    </w:p>
+    <w:p>
+      <w:pPr>
+        <w:pStyle w:val="ListParagraph"/>
+        <w:numPr>
+          <w:ilvl w:val="1"/>
+          <w:numId w:val="2"/>
+        </w:numPr>
+      </w:pPr>
+      <w:r>
+        <w:t>you cant use inline and external together</w:t>
       </w:r>
       <w:bookmarkStart w:id="0" w:name="_GoBack"/>
       <w:bookmarkEnd w:id="0"/>

</xml_diff>